<commit_message>
trying to get these 3 pod working
</commit_message>
<xml_diff>
--- a/RentalMobile/RentalMobile/Documentation/UnitProperty/AllProperties.docx
+++ b/RentalMobile/RentalMobile/Documentation/UnitProperty/AllProperties.docx
@@ -216,24 +216,39 @@
           <w:ilvl w:val="0"/>
           <w:numId w:val="8"/>
         </w:numPr>
-      </w:pPr>
-      <w:r>
+        <w:rPr>
+          <w:color w:val="00B050"/>
+        </w:rPr>
+      </w:pPr>
+      <w:r>
+        <w:rPr>
+          <w:color w:val="00B050"/>
+        </w:rPr>
         <w:t>Parking</w:t>
       </w:r>
       <w:r>
+        <w:rPr>
+          <w:color w:val="00B050"/>
+        </w:rPr>
         <w:t xml:space="preserve"> spaces</w:t>
       </w:r>
       <w:r>
+        <w:rPr>
+          <w:color w:val="00B050"/>
+        </w:rPr>
         <w:t xml:space="preserve">: </w:t>
       </w:r>
       <w:r>
-        <w:tab/>
-      </w:r>
-      <w:r>
-        <w:t>single drive, double drive, Triple drive , quadruple drive</w:t>
-      </w:r>
-      <w:r>
-        <w:t>, Quintuple drive</w:t>
+        <w:rPr>
+          <w:color w:val="00B050"/>
+        </w:rPr>
+        <w:tab/>
+      </w:r>
+      <w:r>
+        <w:rPr>
+          <w:color w:val="00B050"/>
+        </w:rPr>
+        <w:t>single drive, double drive, Triple drive , quadruple drive, Quintuple drive</w:t>
       </w:r>
     </w:p>
     <w:p>
@@ -243,27 +258,39 @@
           <w:ilvl w:val="0"/>
           <w:numId w:val="8"/>
         </w:numPr>
-      </w:pPr>
-      <w:r>
+        <w:rPr>
+          <w:color w:val="00B050"/>
+        </w:rPr>
+      </w:pPr>
+      <w:r>
+        <w:rPr>
+          <w:color w:val="00B050"/>
+        </w:rPr>
         <w:t>Garage Size</w:t>
       </w:r>
       <w:r>
+        <w:rPr>
+          <w:color w:val="00B050"/>
+        </w:rPr>
         <w:t xml:space="preserve">: </w:t>
       </w:r>
       <w:r>
-        <w:tab/>
-      </w:r>
-      <w:r>
+        <w:rPr>
+          <w:color w:val="00B050"/>
+        </w:rPr>
+        <w:tab/>
+      </w:r>
+      <w:r>
+        <w:rPr>
+          <w:color w:val="00B050"/>
+        </w:rPr>
         <w:t>1-car,2-car,3-car,4-car,5-car</w:t>
       </w:r>
       <w:r>
-        <w:t xml:space="preserve">, Detached </w:t>
-      </w:r>
-      <w:r>
-        <w:t>Garage</w:t>
-      </w:r>
-      <w:r>
-        <w:t>,</w:t>
+        <w:rPr>
+          <w:color w:val="00B050"/>
+        </w:rPr>
+        <w:t>, Detached Garage,</w:t>
       </w:r>
     </w:p>
     <w:p>
@@ -446,8 +473,6 @@
       <w:r>
         <w:t>Features</w:t>
       </w:r>
-      <w:bookmarkStart w:id="0" w:name="_GoBack"/>
-      <w:bookmarkEnd w:id="0"/>
     </w:p>
     <w:p>
       <w:pPr>
@@ -838,22 +863,26 @@
     <w:p>
       <w:pPr>
         <w:ind w:left="360"/>
-      </w:pPr>
-      <w:r>
+        <w:rPr>
+          <w:color w:val="C00000"/>
+        </w:rPr>
+      </w:pPr>
+      <w:r>
+        <w:rPr>
+          <w:color w:val="C00000"/>
+        </w:rPr>
         <w:t xml:space="preserve">Basement Type: </w:t>
       </w:r>
       <w:r>
-        <w:tab/>
-      </w:r>
-      <w:r>
-        <w:rPr>
-          <w:color w:val="00B050"/>
-        </w:rPr>
+        <w:rPr>
+          <w:color w:val="C00000"/>
+        </w:rPr>
+        <w:tab/>
         <w:t>Unfinished, Finished</w:t>
       </w:r>
       <w:r>
         <w:rPr>
-          <w:color w:val="00B050"/>
+          <w:color w:val="C00000"/>
         </w:rPr>
         <w:t xml:space="preserve"> </w:t>
       </w:r>
@@ -941,27 +970,36 @@
       <w:pPr>
         <w:ind w:left="360"/>
         <w:rPr>
-          <w:color w:val="00B050"/>
-        </w:rPr>
-      </w:pPr>
-      <w:r>
+          <w:color w:val="C00000"/>
+        </w:rPr>
+      </w:pPr>
+      <w:r>
+        <w:rPr>
+          <w:color w:val="C00000"/>
+        </w:rPr>
         <w:t xml:space="preserve">Foundation Type: </w:t>
       </w:r>
       <w:r>
-        <w:tab/>
-      </w:r>
-      <w:r>
-        <w:rPr>
-          <w:color w:val="00B050"/>
-        </w:rPr>
+        <w:rPr>
+          <w:color w:val="C00000"/>
+        </w:rPr>
+        <w:tab/>
         <w:t>Concrete</w:t>
       </w:r>
       <w:r>
         <w:rPr>
-          <w:color w:val="00B050"/>
-        </w:rPr>
-        <w:t>, Frost, Wood, Raised</w:t>
-      </w:r>
+          <w:color w:val="C00000"/>
+        </w:rPr>
+        <w:t xml:space="preserve">, Frost, Wood, </w:t>
+      </w:r>
+      <w:bookmarkStart w:id="0" w:name="_GoBack"/>
+      <w:r>
+        <w:rPr>
+          <w:color w:val="C00000"/>
+        </w:rPr>
+        <w:t>Raised</w:t>
+      </w:r>
+      <w:bookmarkEnd w:id="0"/>
     </w:p>
     <w:p>
       <w:pPr>

</xml_diff>